<commit_message>
added min and max limits of items while refilling
</commit_message>
<xml_diff>
--- a/COFFEE MACHINE TEST DOCUMENT.docx
+++ b/COFFEE MACHINE TEST DOCUMENT.docx
@@ -382,7 +382,21 @@
           <w:sz w:val="24"/>
           <w:szCs w:val="24"/>
         </w:rPr>
-        <w:t>Expected behavior: If the items are sufficient in inventory all the beverages will be prepared. A “beverage_name prepared” message should appear</w:t>
+        <w:t xml:space="preserve">Expected behavior: </w:t>
+      </w:r>
+      <w:r>
+        <w:rPr>
+          <w:sz w:val="24"/>
+          <w:szCs w:val="24"/>
+        </w:rPr>
+        <w:t>Yes,ii</w:t>
+      </w:r>
+      <w:r>
+        <w:rPr>
+          <w:sz w:val="24"/>
+          <w:szCs w:val="24"/>
+        </w:rPr>
+        <w:t>f the items are sufficient in inventory all the beverages will be prepared. A “beverage_name prepared” message should appear</w:t>
       </w:r>
     </w:p>
     <w:p>
@@ -531,7 +545,28 @@
           <w:sz w:val="24"/>
           <w:szCs w:val="24"/>
         </w:rPr>
-        <w:t>Expected behavior: Yes. User can place a new request is outlets are not busy dispensing beverage</w:t>
+        <w:t>Expected behavior: Yes. User can place a new request i</w:t>
+      </w:r>
+      <w:r>
+        <w:rPr>
+          <w:sz w:val="24"/>
+          <w:szCs w:val="24"/>
+        </w:rPr>
+        <w:t xml:space="preserve">f </w:t>
+      </w:r>
+      <w:r>
+        <w:rPr>
+          <w:sz w:val="24"/>
+          <w:szCs w:val="24"/>
+        </w:rPr>
+        <w:t xml:space="preserve"> </w:t>
+      </w:r>
+      <w:r>
+        <w:rPr>
+          <w:sz w:val="24"/>
+          <w:szCs w:val="24"/>
+        </w:rPr>
+        <w:t>outlets are available</w:t>
       </w:r>
     </w:p>
     <w:p>
@@ -560,6 +595,7 @@
           <w:sz w:val="24"/>
           <w:szCs w:val="24"/>
         </w:rPr>
+        <w:lastRenderedPageBreak/>
         <w:t>Does the user see an error message for incorrect selection of beverages?</w:t>
       </w:r>
     </w:p>
@@ -711,7 +747,21 @@
           <w:sz w:val="24"/>
           <w:szCs w:val="24"/>
         </w:rPr>
-        <w:t>Is the user restricted to select only beverages up to number of outlets per requests?</w:t>
+        <w:t>Is the user restricted to select only beverages up to</w:t>
+      </w:r>
+      <w:r>
+        <w:rPr>
+          <w:sz w:val="24"/>
+          <w:szCs w:val="24"/>
+        </w:rPr>
+        <w:t xml:space="preserve"> N</w:t>
+      </w:r>
+      <w:r>
+        <w:rPr>
+          <w:sz w:val="24"/>
+          <w:szCs w:val="24"/>
+        </w:rPr>
+        <w:t xml:space="preserve"> number of outlets per requests?</w:t>
       </w:r>
     </w:p>
     <w:p>
@@ -813,6 +863,13 @@
         </w:rPr>
         <w:t>Expected behavior: No. The state of the machine is set as Refill. Only after refill the user can select beverages.</w:t>
       </w:r>
+      <w:r>
+        <w:rPr>
+          <w:sz w:val="24"/>
+          <w:szCs w:val="24"/>
+        </w:rPr>
+        <w:t xml:space="preserve"> The user will receive a message a to wait till refill is done.</w:t>
+      </w:r>
     </w:p>
     <w:p>
       <w:pPr>
@@ -1041,23 +1098,23 @@
           <w:sz w:val="24"/>
           <w:szCs w:val="24"/>
         </w:rPr>
+        <w:t>After valid selection, does the machine show Beverages served?</w:t>
+      </w:r>
+    </w:p>
+    <w:p>
+      <w:pPr>
+        <w:pStyle w:val="ListParagraph"/>
+        <w:rPr>
+          <w:sz w:val="24"/>
+          <w:szCs w:val="24"/>
+        </w:rPr>
+      </w:pPr>
+      <w:r>
+        <w:rPr>
+          <w:sz w:val="24"/>
+          <w:szCs w:val="24"/>
+        </w:rPr>
         <w:lastRenderedPageBreak/>
-        <w:t>After valid selection, does the machine show Beverages served?</w:t>
-      </w:r>
-    </w:p>
-    <w:p>
-      <w:pPr>
-        <w:pStyle w:val="ListParagraph"/>
-        <w:rPr>
-          <w:sz w:val="24"/>
-          <w:szCs w:val="24"/>
-        </w:rPr>
-      </w:pPr>
-      <w:r>
-        <w:rPr>
-          <w:sz w:val="24"/>
-          <w:szCs w:val="24"/>
-        </w:rPr>
         <w:t>Expected behavior: Yes. A message is show for each beverage that is dispensed.</w:t>
       </w:r>
     </w:p>

</xml_diff>